<commit_message>
lab 3 ex4 updated
</commit_message>
<xml_diff>
--- a/lab3/מעבדה 3.docx
+++ b/lab3/מעבדה 3.docx
@@ -4508,8 +4508,883 @@
     </w:p>
     <w:p>
       <w:pPr>
+        <w:shd w:val="clear" w:color="auto" w:fill="2B2B2B"/>
+        <w:tabs>
+          <w:tab w:val="left" w:pos="916"/>
+          <w:tab w:val="left" w:pos="1832"/>
+          <w:tab w:val="left" w:pos="2748"/>
+          <w:tab w:val="left" w:pos="3664"/>
+          <w:tab w:val="left" w:pos="4580"/>
+          <w:tab w:val="left" w:pos="5496"/>
+          <w:tab w:val="left" w:pos="6412"/>
+          <w:tab w:val="left" w:pos="7328"/>
+          <w:tab w:val="left" w:pos="8244"/>
+          <w:tab w:val="left" w:pos="9160"/>
+          <w:tab w:val="left" w:pos="10076"/>
+          <w:tab w:val="left" w:pos="10992"/>
+          <w:tab w:val="left" w:pos="11908"/>
+          <w:tab w:val="left" w:pos="12824"/>
+          <w:tab w:val="left" w:pos="13740"/>
+          <w:tab w:val="left" w:pos="14656"/>
+        </w:tabs>
+        <w:bidi w:val="0"/>
+        <w:spacing w:after="0" w:line="240" w:lineRule="auto"/>
+        <w:rPr>
+          <w:rFonts w:ascii="Courier New" w:eastAsia="Times New Roman" w:hAnsi="Courier New" w:cs="Courier New"/>
+          <w:color w:val="A9B7C6"/>
+          <w:sz w:val="18"/>
+          <w:szCs w:val="18"/>
+        </w:rPr>
+      </w:pPr>
+      <w:r>
+        <w:rPr>
+          <w:rFonts w:ascii="Courier New" w:eastAsia="Times New Roman" w:hAnsi="Courier New" w:cs="Courier New"/>
+          <w:color w:val="CC7832"/>
+          <w:sz w:val="18"/>
+          <w:szCs w:val="18"/>
+          <w:shd w:val="clear" w:color="auto" w:fill="344134"/>
+        </w:rPr>
+        <w:t>import</w:t>
+      </w:r>
+      <w:r>
+        <w:rPr>
+          <w:rFonts w:ascii="Courier New" w:eastAsia="Times New Roman" w:hAnsi="Courier New" w:cs="Courier New"/>
+          <w:color w:val="CC7832"/>
+          <w:sz w:val="18"/>
+          <w:szCs w:val="18"/>
+        </w:rPr>
+        <w:t xml:space="preserve"> </w:t>
+      </w:r>
+      <w:proofErr w:type="spellStart"/>
+      <w:r>
+        <w:rPr>
+          <w:rFonts w:ascii="Courier New" w:eastAsia="Times New Roman" w:hAnsi="Courier New" w:cs="Courier New"/>
+          <w:color w:val="A9B7C6"/>
+          <w:sz w:val="18"/>
+          <w:szCs w:val="18"/>
+        </w:rPr>
+        <w:t>java.util.LinkedList</w:t>
+      </w:r>
+      <w:proofErr w:type="spellEnd"/>
+      <w:r>
+        <w:rPr>
+          <w:rFonts w:ascii="Courier New" w:eastAsia="Times New Roman" w:hAnsi="Courier New" w:cs="Courier New"/>
+          <w:color w:val="CC7832"/>
+          <w:sz w:val="18"/>
+          <w:szCs w:val="18"/>
+        </w:rPr>
+        <w:t>;</w:t>
+      </w:r>
+      <w:r>
+        <w:rPr>
+          <w:rFonts w:ascii="Courier New" w:eastAsia="Times New Roman" w:hAnsi="Courier New" w:cs="Courier New"/>
+          <w:color w:val="CC7832"/>
+          <w:sz w:val="18"/>
+          <w:szCs w:val="18"/>
+        </w:rPr>
+        <w:br/>
+        <w:t xml:space="preserve">import </w:t>
+      </w:r>
+      <w:proofErr w:type="spellStart"/>
+      <w:r>
+        <w:rPr>
+          <w:rFonts w:ascii="Courier New" w:eastAsia="Times New Roman" w:hAnsi="Courier New" w:cs="Courier New"/>
+          <w:color w:val="A9B7C6"/>
+          <w:sz w:val="18"/>
+          <w:szCs w:val="18"/>
+        </w:rPr>
+        <w:t>java.util.Queue</w:t>
+      </w:r>
+      <w:proofErr w:type="spellEnd"/>
+      <w:r>
+        <w:rPr>
+          <w:rFonts w:ascii="Courier New" w:eastAsia="Times New Roman" w:hAnsi="Courier New" w:cs="Courier New"/>
+          <w:color w:val="CC7832"/>
+          <w:sz w:val="18"/>
+          <w:szCs w:val="18"/>
+        </w:rPr>
+        <w:t>;</w:t>
+      </w:r>
+      <w:r>
+        <w:rPr>
+          <w:rFonts w:ascii="Courier New" w:eastAsia="Times New Roman" w:hAnsi="Courier New" w:cs="Courier New"/>
+          <w:color w:val="CC7832"/>
+          <w:sz w:val="18"/>
+          <w:szCs w:val="18"/>
+        </w:rPr>
+        <w:br/>
+      </w:r>
+      <w:r>
+        <w:rPr>
+          <w:rFonts w:ascii="Courier New" w:eastAsia="Times New Roman" w:hAnsi="Courier New" w:cs="Courier New"/>
+          <w:color w:val="CC7832"/>
+          <w:sz w:val="18"/>
+          <w:szCs w:val="18"/>
+        </w:rPr>
+        <w:br/>
+        <w:t xml:space="preserve">public class </w:t>
+      </w:r>
+      <w:r>
+        <w:rPr>
+          <w:rFonts w:ascii="Courier New" w:eastAsia="Times New Roman" w:hAnsi="Courier New" w:cs="Courier New"/>
+          <w:color w:val="A9B7C6"/>
+          <w:sz w:val="18"/>
+          <w:szCs w:val="18"/>
+        </w:rPr>
+        <w:t>ProducerConsumer2 {</w:t>
+      </w:r>
+      <w:r>
+        <w:rPr>
+          <w:rFonts w:ascii="Courier New" w:eastAsia="Times New Roman" w:hAnsi="Courier New" w:cs="Courier New"/>
+          <w:color w:val="A9B7C6"/>
+          <w:sz w:val="18"/>
+          <w:szCs w:val="18"/>
+        </w:rPr>
+        <w:br/>
+        <w:t xml:space="preserve">    Queue&lt;Integer&gt; </w:t>
+      </w:r>
+      <w:proofErr w:type="spellStart"/>
+      <w:r>
+        <w:rPr>
+          <w:rFonts w:ascii="Courier New" w:eastAsia="Times New Roman" w:hAnsi="Courier New" w:cs="Courier New"/>
+          <w:color w:val="9876AA"/>
+          <w:sz w:val="18"/>
+          <w:szCs w:val="18"/>
+        </w:rPr>
+        <w:t>workingQueue</w:t>
+      </w:r>
+      <w:proofErr w:type="spellEnd"/>
+      <w:r>
+        <w:rPr>
+          <w:rFonts w:ascii="Courier New" w:eastAsia="Times New Roman" w:hAnsi="Courier New" w:cs="Courier New"/>
+          <w:color w:val="9876AA"/>
+          <w:sz w:val="18"/>
+          <w:szCs w:val="18"/>
+        </w:rPr>
+        <w:t xml:space="preserve"> </w:t>
+      </w:r>
+      <w:r>
+        <w:rPr>
+          <w:rFonts w:ascii="Courier New" w:eastAsia="Times New Roman" w:hAnsi="Courier New" w:cs="Courier New"/>
+          <w:color w:val="A9B7C6"/>
+          <w:sz w:val="18"/>
+          <w:szCs w:val="18"/>
+        </w:rPr>
+        <w:t xml:space="preserve">= </w:t>
+      </w:r>
+      <w:r>
+        <w:rPr>
+          <w:rFonts w:ascii="Courier New" w:eastAsia="Times New Roman" w:hAnsi="Courier New" w:cs="Courier New"/>
+          <w:color w:val="CC7832"/>
+          <w:sz w:val="18"/>
+          <w:szCs w:val="18"/>
+        </w:rPr>
+        <w:t xml:space="preserve">new </w:t>
+      </w:r>
+      <w:proofErr w:type="spellStart"/>
+      <w:r>
+        <w:rPr>
+          <w:rFonts w:ascii="Courier New" w:eastAsia="Times New Roman" w:hAnsi="Courier New" w:cs="Courier New"/>
+          <w:color w:val="A9B7C6"/>
+          <w:sz w:val="18"/>
+          <w:szCs w:val="18"/>
+          <w:shd w:val="clear" w:color="auto" w:fill="344134"/>
+        </w:rPr>
+        <w:t>LinkedList</w:t>
+      </w:r>
+      <w:proofErr w:type="spellEnd"/>
+      <w:r>
+        <w:rPr>
+          <w:rFonts w:ascii="Courier New" w:eastAsia="Times New Roman" w:hAnsi="Courier New" w:cs="Courier New"/>
+          <w:color w:val="A9B7C6"/>
+          <w:sz w:val="18"/>
+          <w:szCs w:val="18"/>
+        </w:rPr>
+        <w:t>&lt;Integer&gt;()</w:t>
+      </w:r>
+      <w:r>
+        <w:rPr>
+          <w:rFonts w:ascii="Courier New" w:eastAsia="Times New Roman" w:hAnsi="Courier New" w:cs="Courier New"/>
+          <w:color w:val="CC7832"/>
+          <w:sz w:val="18"/>
+          <w:szCs w:val="18"/>
+        </w:rPr>
+        <w:t>;</w:t>
+      </w:r>
+      <w:r>
+        <w:rPr>
+          <w:rFonts w:ascii="Courier New" w:eastAsia="Times New Roman" w:hAnsi="Courier New" w:cs="Courier New"/>
+          <w:color w:val="CC7832"/>
+          <w:sz w:val="18"/>
+          <w:szCs w:val="18"/>
+        </w:rPr>
+        <w:br/>
+      </w:r>
+      <w:r>
+        <w:rPr>
+          <w:rFonts w:ascii="Courier New" w:eastAsia="Times New Roman" w:hAnsi="Courier New" w:cs="Courier New"/>
+          <w:color w:val="CC7832"/>
+          <w:sz w:val="18"/>
+          <w:szCs w:val="18"/>
+        </w:rPr>
+        <w:br/>
+        <w:t xml:space="preserve">    public synchronized void </w:t>
+      </w:r>
+      <w:r>
+        <w:rPr>
+          <w:rFonts w:ascii="Courier New" w:eastAsia="Times New Roman" w:hAnsi="Courier New" w:cs="Courier New"/>
+          <w:color w:val="FFC66D"/>
+          <w:sz w:val="18"/>
+          <w:szCs w:val="18"/>
+        </w:rPr>
+        <w:t>produce</w:t>
+      </w:r>
+      <w:r>
+        <w:rPr>
+          <w:rFonts w:ascii="Courier New" w:eastAsia="Times New Roman" w:hAnsi="Courier New" w:cs="Courier New"/>
+          <w:color w:val="A9B7C6"/>
+          <w:sz w:val="18"/>
+          <w:szCs w:val="18"/>
+        </w:rPr>
+        <w:t>(</w:t>
+      </w:r>
+      <w:proofErr w:type="spellStart"/>
+      <w:r>
+        <w:rPr>
+          <w:rFonts w:ascii="Courier New" w:eastAsia="Times New Roman" w:hAnsi="Courier New" w:cs="Courier New"/>
+          <w:color w:val="CC7832"/>
+          <w:sz w:val="18"/>
+          <w:szCs w:val="18"/>
+        </w:rPr>
+        <w:t>int</w:t>
+      </w:r>
+      <w:proofErr w:type="spellEnd"/>
+      <w:r>
+        <w:rPr>
+          <w:rFonts w:ascii="Courier New" w:eastAsia="Times New Roman" w:hAnsi="Courier New" w:cs="Courier New"/>
+          <w:color w:val="CC7832"/>
+          <w:sz w:val="18"/>
+          <w:szCs w:val="18"/>
+        </w:rPr>
+        <w:t xml:space="preserve"> </w:t>
+      </w:r>
+      <w:proofErr w:type="spellStart"/>
+      <w:r>
+        <w:rPr>
+          <w:rFonts w:ascii="Courier New" w:eastAsia="Times New Roman" w:hAnsi="Courier New" w:cs="Courier New"/>
+          <w:color w:val="A9B7C6"/>
+          <w:sz w:val="18"/>
+          <w:szCs w:val="18"/>
+        </w:rPr>
+        <w:t>num</w:t>
+      </w:r>
+      <w:proofErr w:type="spellEnd"/>
+      <w:r>
+        <w:rPr>
+          <w:rFonts w:ascii="Courier New" w:eastAsia="Times New Roman" w:hAnsi="Courier New" w:cs="Courier New"/>
+          <w:color w:val="A9B7C6"/>
+          <w:sz w:val="18"/>
+          <w:szCs w:val="18"/>
+        </w:rPr>
+        <w:t xml:space="preserve">) </w:t>
+      </w:r>
+      <w:r>
+        <w:rPr>
+          <w:rFonts w:ascii="Courier New" w:eastAsia="Times New Roman" w:hAnsi="Courier New" w:cs="Courier New"/>
+          <w:color w:val="CC7832"/>
+          <w:sz w:val="18"/>
+          <w:szCs w:val="18"/>
+        </w:rPr>
+        <w:t xml:space="preserve">throws </w:t>
+      </w:r>
+      <w:proofErr w:type="spellStart"/>
+      <w:r>
+        <w:rPr>
+          <w:rFonts w:ascii="Courier New" w:eastAsia="Times New Roman" w:hAnsi="Courier New" w:cs="Courier New"/>
+          <w:color w:val="A9B7C6"/>
+          <w:sz w:val="18"/>
+          <w:szCs w:val="18"/>
+        </w:rPr>
+        <w:t>InterruptedException</w:t>
+      </w:r>
+      <w:proofErr w:type="spellEnd"/>
+      <w:r>
+        <w:rPr>
+          <w:rFonts w:ascii="Courier New" w:eastAsia="Times New Roman" w:hAnsi="Courier New" w:cs="Courier New"/>
+          <w:color w:val="A9B7C6"/>
+          <w:sz w:val="18"/>
+          <w:szCs w:val="18"/>
+        </w:rPr>
+        <w:t xml:space="preserve"> {</w:t>
+      </w:r>
+      <w:r>
+        <w:rPr>
+          <w:rFonts w:ascii="Courier New" w:eastAsia="Times New Roman" w:hAnsi="Courier New" w:cs="Courier New"/>
+          <w:color w:val="A9B7C6"/>
+          <w:sz w:val="18"/>
+          <w:szCs w:val="18"/>
+        </w:rPr>
+        <w:br/>
+        <w:t xml:space="preserve">        </w:t>
+      </w:r>
+      <w:r>
+        <w:rPr>
+          <w:rFonts w:ascii="Courier New" w:eastAsia="Times New Roman" w:hAnsi="Courier New" w:cs="Courier New"/>
+          <w:color w:val="CC7832"/>
+          <w:sz w:val="18"/>
+          <w:szCs w:val="18"/>
+        </w:rPr>
+        <w:t>while</w:t>
+      </w:r>
+      <w:r>
+        <w:rPr>
+          <w:rFonts w:ascii="Courier New" w:eastAsia="Times New Roman" w:hAnsi="Courier New" w:cs="Courier New"/>
+          <w:color w:val="A9B7C6"/>
+          <w:sz w:val="18"/>
+          <w:szCs w:val="18"/>
+        </w:rPr>
+        <w:t>(</w:t>
+      </w:r>
+      <w:proofErr w:type="spellStart"/>
+      <w:r>
+        <w:rPr>
+          <w:rFonts w:ascii="Courier New" w:eastAsia="Times New Roman" w:hAnsi="Courier New" w:cs="Courier New"/>
+          <w:color w:val="9876AA"/>
+          <w:sz w:val="18"/>
+          <w:szCs w:val="18"/>
+        </w:rPr>
+        <w:t>workingQueue</w:t>
+      </w:r>
+      <w:r>
+        <w:rPr>
+          <w:rFonts w:ascii="Courier New" w:eastAsia="Times New Roman" w:hAnsi="Courier New" w:cs="Courier New"/>
+          <w:color w:val="A9B7C6"/>
+          <w:sz w:val="18"/>
+          <w:szCs w:val="18"/>
+        </w:rPr>
+        <w:t>.size</w:t>
+      </w:r>
+      <w:proofErr w:type="spellEnd"/>
+      <w:r>
+        <w:rPr>
+          <w:rFonts w:ascii="Courier New" w:eastAsia="Times New Roman" w:hAnsi="Courier New" w:cs="Courier New"/>
+          <w:color w:val="A9B7C6"/>
+          <w:sz w:val="18"/>
+          <w:szCs w:val="18"/>
+        </w:rPr>
+        <w:t xml:space="preserve">() &gt;= </w:t>
+      </w:r>
+      <w:r>
+        <w:rPr>
+          <w:rFonts w:ascii="Courier New" w:eastAsia="Times New Roman" w:hAnsi="Courier New" w:cs="Courier New"/>
+          <w:color w:val="6897BB"/>
+          <w:sz w:val="18"/>
+          <w:szCs w:val="18"/>
+        </w:rPr>
+        <w:t>10</w:t>
+      </w:r>
+      <w:r>
+        <w:rPr>
+          <w:rFonts w:ascii="Courier New" w:eastAsia="Times New Roman" w:hAnsi="Courier New" w:cs="Courier New"/>
+          <w:color w:val="A9B7C6"/>
+          <w:sz w:val="18"/>
+          <w:szCs w:val="18"/>
+        </w:rPr>
+        <w:t>){</w:t>
+      </w:r>
+      <w:r>
+        <w:rPr>
+          <w:rFonts w:ascii="Courier New" w:eastAsia="Times New Roman" w:hAnsi="Courier New" w:cs="Courier New"/>
+          <w:color w:val="A9B7C6"/>
+          <w:sz w:val="18"/>
+          <w:szCs w:val="18"/>
+        </w:rPr>
+        <w:br/>
+        <w:t xml:space="preserve">            wait()</w:t>
+      </w:r>
+      <w:r>
+        <w:rPr>
+          <w:rFonts w:ascii="Courier New" w:eastAsia="Times New Roman" w:hAnsi="Courier New" w:cs="Courier New"/>
+          <w:color w:val="CC7832"/>
+          <w:sz w:val="18"/>
+          <w:szCs w:val="18"/>
+        </w:rPr>
+        <w:t>;</w:t>
+      </w:r>
+      <w:r>
+        <w:rPr>
+          <w:rFonts w:ascii="Courier New" w:eastAsia="Times New Roman" w:hAnsi="Courier New" w:cs="Courier New"/>
+          <w:color w:val="CC7832"/>
+          <w:sz w:val="18"/>
+          <w:szCs w:val="18"/>
+        </w:rPr>
+        <w:br/>
+        <w:t xml:space="preserve">        </w:t>
+      </w:r>
+      <w:r>
+        <w:rPr>
+          <w:rFonts w:ascii="Courier New" w:eastAsia="Times New Roman" w:hAnsi="Courier New" w:cs="Courier New"/>
+          <w:color w:val="A9B7C6"/>
+          <w:sz w:val="18"/>
+          <w:szCs w:val="18"/>
+        </w:rPr>
+        <w:t>}</w:t>
+      </w:r>
+      <w:r>
+        <w:rPr>
+          <w:rFonts w:ascii="Courier New" w:eastAsia="Times New Roman" w:hAnsi="Courier New" w:cs="Courier New"/>
+          <w:color w:val="A9B7C6"/>
+          <w:sz w:val="18"/>
+          <w:szCs w:val="18"/>
+        </w:rPr>
+        <w:br/>
+        <w:t xml:space="preserve">        </w:t>
+      </w:r>
+      <w:proofErr w:type="spellStart"/>
+      <w:r>
+        <w:rPr>
+          <w:rFonts w:ascii="Courier New" w:eastAsia="Times New Roman" w:hAnsi="Courier New" w:cs="Courier New"/>
+          <w:color w:val="9876AA"/>
+          <w:sz w:val="18"/>
+          <w:szCs w:val="18"/>
+        </w:rPr>
+        <w:t>workingQueue</w:t>
+      </w:r>
+      <w:r>
+        <w:rPr>
+          <w:rFonts w:ascii="Courier New" w:eastAsia="Times New Roman" w:hAnsi="Courier New" w:cs="Courier New"/>
+          <w:color w:val="A9B7C6"/>
+          <w:sz w:val="18"/>
+          <w:szCs w:val="18"/>
+        </w:rPr>
+        <w:t>.add</w:t>
+      </w:r>
+      <w:proofErr w:type="spellEnd"/>
+      <w:r>
+        <w:rPr>
+          <w:rFonts w:ascii="Courier New" w:eastAsia="Times New Roman" w:hAnsi="Courier New" w:cs="Courier New"/>
+          <w:color w:val="A9B7C6"/>
+          <w:sz w:val="18"/>
+          <w:szCs w:val="18"/>
+        </w:rPr>
+        <w:t>(</w:t>
+      </w:r>
+      <w:proofErr w:type="spellStart"/>
+      <w:r>
+        <w:rPr>
+          <w:rFonts w:ascii="Courier New" w:eastAsia="Times New Roman" w:hAnsi="Courier New" w:cs="Courier New"/>
+          <w:color w:val="A9B7C6"/>
+          <w:sz w:val="18"/>
+          <w:szCs w:val="18"/>
+        </w:rPr>
+        <w:t>num</w:t>
+      </w:r>
+      <w:proofErr w:type="spellEnd"/>
+      <w:r>
+        <w:rPr>
+          <w:rFonts w:ascii="Courier New" w:eastAsia="Times New Roman" w:hAnsi="Courier New" w:cs="Courier New"/>
+          <w:color w:val="A9B7C6"/>
+          <w:sz w:val="18"/>
+          <w:szCs w:val="18"/>
+        </w:rPr>
+        <w:t>)</w:t>
+      </w:r>
+      <w:r>
+        <w:rPr>
+          <w:rFonts w:ascii="Courier New" w:eastAsia="Times New Roman" w:hAnsi="Courier New" w:cs="Courier New"/>
+          <w:color w:val="CC7832"/>
+          <w:sz w:val="18"/>
+          <w:szCs w:val="18"/>
+        </w:rPr>
+        <w:t>;</w:t>
+      </w:r>
+      <w:r>
+        <w:rPr>
+          <w:rFonts w:ascii="Courier New" w:eastAsia="Times New Roman" w:hAnsi="Courier New" w:cs="Courier New"/>
+          <w:color w:val="CC7832"/>
+          <w:sz w:val="18"/>
+          <w:szCs w:val="18"/>
+        </w:rPr>
+        <w:br/>
+        <w:t xml:space="preserve">        </w:t>
+      </w:r>
+      <w:proofErr w:type="spellStart"/>
+      <w:r>
+        <w:rPr>
+          <w:rFonts w:ascii="Courier New" w:eastAsia="Times New Roman" w:hAnsi="Courier New" w:cs="Courier New"/>
+          <w:color w:val="A9B7C6"/>
+          <w:sz w:val="18"/>
+          <w:szCs w:val="18"/>
+        </w:rPr>
+        <w:t>notifyAll</w:t>
+      </w:r>
+      <w:proofErr w:type="spellEnd"/>
+      <w:r>
+        <w:rPr>
+          <w:rFonts w:ascii="Courier New" w:eastAsia="Times New Roman" w:hAnsi="Courier New" w:cs="Courier New"/>
+          <w:color w:val="A9B7C6"/>
+          <w:sz w:val="18"/>
+          <w:szCs w:val="18"/>
+        </w:rPr>
+        <w:t>()</w:t>
+      </w:r>
+      <w:r>
+        <w:rPr>
+          <w:rFonts w:ascii="Courier New" w:eastAsia="Times New Roman" w:hAnsi="Courier New" w:cs="Courier New"/>
+          <w:color w:val="CC7832"/>
+          <w:sz w:val="18"/>
+          <w:szCs w:val="18"/>
+        </w:rPr>
+        <w:t>;</w:t>
+      </w:r>
+      <w:r>
+        <w:rPr>
+          <w:rFonts w:ascii="Courier New" w:eastAsia="Times New Roman" w:hAnsi="Courier New" w:cs="Courier New"/>
+          <w:color w:val="CC7832"/>
+          <w:sz w:val="18"/>
+          <w:szCs w:val="18"/>
+        </w:rPr>
+        <w:br/>
+        <w:t xml:space="preserve">    </w:t>
+      </w:r>
+      <w:r>
+        <w:rPr>
+          <w:rFonts w:ascii="Courier New" w:eastAsia="Times New Roman" w:hAnsi="Courier New" w:cs="Courier New"/>
+          <w:color w:val="A9B7C6"/>
+          <w:sz w:val="18"/>
+          <w:szCs w:val="18"/>
+        </w:rPr>
+        <w:t>}</w:t>
+      </w:r>
+      <w:r>
+        <w:rPr>
+          <w:rFonts w:ascii="Courier New" w:eastAsia="Times New Roman" w:hAnsi="Courier New" w:cs="Courier New"/>
+          <w:color w:val="A9B7C6"/>
+          <w:sz w:val="18"/>
+          <w:szCs w:val="18"/>
+        </w:rPr>
+        <w:br/>
+      </w:r>
+      <w:r>
+        <w:rPr>
+          <w:rFonts w:ascii="Courier New" w:eastAsia="Times New Roman" w:hAnsi="Courier New" w:cs="Courier New"/>
+          <w:color w:val="A9B7C6"/>
+          <w:sz w:val="18"/>
+          <w:szCs w:val="18"/>
+        </w:rPr>
+        <w:br/>
+        <w:t xml:space="preserve">    </w:t>
+      </w:r>
+      <w:r>
+        <w:rPr>
+          <w:rFonts w:ascii="Courier New" w:eastAsia="Times New Roman" w:hAnsi="Courier New" w:cs="Courier New"/>
+          <w:color w:val="CC7832"/>
+          <w:sz w:val="18"/>
+          <w:szCs w:val="18"/>
+        </w:rPr>
+        <w:t xml:space="preserve">public synchronized </w:t>
+      </w:r>
+      <w:r>
+        <w:rPr>
+          <w:rFonts w:ascii="Courier New" w:eastAsia="Times New Roman" w:hAnsi="Courier New" w:cs="Courier New"/>
+          <w:color w:val="A9B7C6"/>
+          <w:sz w:val="18"/>
+          <w:szCs w:val="18"/>
+        </w:rPr>
+        <w:t xml:space="preserve">Integer </w:t>
+      </w:r>
+      <w:r>
+        <w:rPr>
+          <w:rFonts w:ascii="Courier New" w:eastAsia="Times New Roman" w:hAnsi="Courier New" w:cs="Courier New"/>
+          <w:color w:val="FFC66D"/>
+          <w:sz w:val="18"/>
+          <w:szCs w:val="18"/>
+        </w:rPr>
+        <w:t>consume</w:t>
+      </w:r>
+      <w:r>
+        <w:rPr>
+          <w:rFonts w:ascii="Courier New" w:eastAsia="Times New Roman" w:hAnsi="Courier New" w:cs="Courier New"/>
+          <w:color w:val="A9B7C6"/>
+          <w:sz w:val="18"/>
+          <w:szCs w:val="18"/>
+        </w:rPr>
+        <w:t xml:space="preserve">() </w:t>
+      </w:r>
+      <w:r>
+        <w:rPr>
+          <w:rFonts w:ascii="Courier New" w:eastAsia="Times New Roman" w:hAnsi="Courier New" w:cs="Courier New"/>
+          <w:color w:val="CC7832"/>
+          <w:sz w:val="18"/>
+          <w:szCs w:val="18"/>
+        </w:rPr>
+        <w:t xml:space="preserve">throws </w:t>
+      </w:r>
+      <w:proofErr w:type="spellStart"/>
+      <w:r>
+        <w:rPr>
+          <w:rFonts w:ascii="Courier New" w:eastAsia="Times New Roman" w:hAnsi="Courier New" w:cs="Courier New"/>
+          <w:color w:val="A9B7C6"/>
+          <w:sz w:val="18"/>
+          <w:szCs w:val="18"/>
+        </w:rPr>
+        <w:t>InterruptedException</w:t>
+      </w:r>
+      <w:proofErr w:type="spellEnd"/>
+      <w:r>
+        <w:rPr>
+          <w:rFonts w:ascii="Courier New" w:eastAsia="Times New Roman" w:hAnsi="Courier New" w:cs="Courier New"/>
+          <w:color w:val="A9B7C6"/>
+          <w:sz w:val="18"/>
+          <w:szCs w:val="18"/>
+        </w:rPr>
+        <w:t xml:space="preserve"> {</w:t>
+      </w:r>
+      <w:r>
+        <w:rPr>
+          <w:rFonts w:ascii="Courier New" w:eastAsia="Times New Roman" w:hAnsi="Courier New" w:cs="Courier New"/>
+          <w:color w:val="A9B7C6"/>
+          <w:sz w:val="18"/>
+          <w:szCs w:val="18"/>
+        </w:rPr>
+        <w:br/>
+        <w:t xml:space="preserve">        </w:t>
+      </w:r>
+      <w:r>
+        <w:rPr>
+          <w:rFonts w:ascii="Courier New" w:eastAsia="Times New Roman" w:hAnsi="Courier New" w:cs="Courier New"/>
+          <w:color w:val="CC7832"/>
+          <w:sz w:val="18"/>
+          <w:szCs w:val="18"/>
+        </w:rPr>
+        <w:t xml:space="preserve">while </w:t>
+      </w:r>
+      <w:r>
+        <w:rPr>
+          <w:rFonts w:ascii="Courier New" w:eastAsia="Times New Roman" w:hAnsi="Courier New" w:cs="Courier New"/>
+          <w:color w:val="A9B7C6"/>
+          <w:sz w:val="18"/>
+          <w:szCs w:val="18"/>
+        </w:rPr>
+        <w:t>(</w:t>
+      </w:r>
+      <w:proofErr w:type="spellStart"/>
+      <w:r>
+        <w:rPr>
+          <w:rFonts w:ascii="Courier New" w:eastAsia="Times New Roman" w:hAnsi="Courier New" w:cs="Courier New"/>
+          <w:color w:val="9876AA"/>
+          <w:sz w:val="18"/>
+          <w:szCs w:val="18"/>
+        </w:rPr>
+        <w:t>workingQueue</w:t>
+      </w:r>
+      <w:r>
+        <w:rPr>
+          <w:rFonts w:ascii="Courier New" w:eastAsia="Times New Roman" w:hAnsi="Courier New" w:cs="Courier New"/>
+          <w:color w:val="A9B7C6"/>
+          <w:sz w:val="18"/>
+          <w:szCs w:val="18"/>
+        </w:rPr>
+        <w:t>.isEmpty</w:t>
+      </w:r>
+      <w:proofErr w:type="spellEnd"/>
+      <w:r>
+        <w:rPr>
+          <w:rFonts w:ascii="Courier New" w:eastAsia="Times New Roman" w:hAnsi="Courier New" w:cs="Courier New"/>
+          <w:color w:val="A9B7C6"/>
+          <w:sz w:val="18"/>
+          <w:szCs w:val="18"/>
+        </w:rPr>
+        <w:t>()) {</w:t>
+      </w:r>
+      <w:r>
+        <w:rPr>
+          <w:rFonts w:ascii="Courier New" w:eastAsia="Times New Roman" w:hAnsi="Courier New" w:cs="Courier New"/>
+          <w:color w:val="A9B7C6"/>
+          <w:sz w:val="18"/>
+          <w:szCs w:val="18"/>
+        </w:rPr>
+        <w:br/>
+        <w:t xml:space="preserve">            wait()</w:t>
+      </w:r>
+      <w:r>
+        <w:rPr>
+          <w:rFonts w:ascii="Courier New" w:eastAsia="Times New Roman" w:hAnsi="Courier New" w:cs="Courier New"/>
+          <w:color w:val="CC7832"/>
+          <w:sz w:val="18"/>
+          <w:szCs w:val="18"/>
+        </w:rPr>
+        <w:t>;</w:t>
+      </w:r>
+      <w:r>
+        <w:rPr>
+          <w:rFonts w:ascii="Courier New" w:eastAsia="Times New Roman" w:hAnsi="Courier New" w:cs="Courier New"/>
+          <w:color w:val="CC7832"/>
+          <w:sz w:val="18"/>
+          <w:szCs w:val="18"/>
+        </w:rPr>
+        <w:br/>
+        <w:t xml:space="preserve">        </w:t>
+      </w:r>
+      <w:r>
+        <w:rPr>
+          <w:rFonts w:ascii="Courier New" w:eastAsia="Times New Roman" w:hAnsi="Courier New" w:cs="Courier New"/>
+          <w:color w:val="A9B7C6"/>
+          <w:sz w:val="18"/>
+          <w:szCs w:val="18"/>
+        </w:rPr>
+        <w:t>}</w:t>
+      </w:r>
+      <w:r>
+        <w:rPr>
+          <w:rFonts w:ascii="Courier New" w:eastAsia="Times New Roman" w:hAnsi="Courier New" w:cs="Courier New"/>
+          <w:color w:val="A9B7C6"/>
+          <w:sz w:val="18"/>
+          <w:szCs w:val="18"/>
+        </w:rPr>
+        <w:br/>
+        <w:t xml:space="preserve">        Integer ret = </w:t>
+      </w:r>
+      <w:proofErr w:type="spellStart"/>
+      <w:r>
+        <w:rPr>
+          <w:rFonts w:ascii="Courier New" w:eastAsia="Times New Roman" w:hAnsi="Courier New" w:cs="Courier New"/>
+          <w:color w:val="9876AA"/>
+          <w:sz w:val="18"/>
+          <w:szCs w:val="18"/>
+        </w:rPr>
+        <w:t>workingQueue</w:t>
+      </w:r>
+      <w:r>
+        <w:rPr>
+          <w:rFonts w:ascii="Courier New" w:eastAsia="Times New Roman" w:hAnsi="Courier New" w:cs="Courier New"/>
+          <w:color w:val="A9B7C6"/>
+          <w:sz w:val="18"/>
+          <w:szCs w:val="18"/>
+        </w:rPr>
+        <w:t>.poll</w:t>
+      </w:r>
+      <w:proofErr w:type="spellEnd"/>
+      <w:r>
+        <w:rPr>
+          <w:rFonts w:ascii="Courier New" w:eastAsia="Times New Roman" w:hAnsi="Courier New" w:cs="Courier New"/>
+          <w:color w:val="A9B7C6"/>
+          <w:sz w:val="18"/>
+          <w:szCs w:val="18"/>
+        </w:rPr>
+        <w:t>()</w:t>
+      </w:r>
+      <w:r>
+        <w:rPr>
+          <w:rFonts w:ascii="Courier New" w:eastAsia="Times New Roman" w:hAnsi="Courier New" w:cs="Courier New"/>
+          <w:color w:val="CC7832"/>
+          <w:sz w:val="18"/>
+          <w:szCs w:val="18"/>
+        </w:rPr>
+        <w:t>;</w:t>
+      </w:r>
+      <w:r>
+        <w:rPr>
+          <w:rFonts w:ascii="Courier New" w:eastAsia="Times New Roman" w:hAnsi="Courier New" w:cs="Courier New"/>
+          <w:color w:val="CC7832"/>
+          <w:sz w:val="18"/>
+          <w:szCs w:val="18"/>
+        </w:rPr>
+        <w:br/>
+        <w:t xml:space="preserve">        </w:t>
+      </w:r>
+      <w:proofErr w:type="spellStart"/>
+      <w:r>
+        <w:rPr>
+          <w:rFonts w:ascii="Courier New" w:eastAsia="Times New Roman" w:hAnsi="Courier New" w:cs="Courier New"/>
+          <w:color w:val="A9B7C6"/>
+          <w:sz w:val="18"/>
+          <w:szCs w:val="18"/>
+        </w:rPr>
+        <w:t>notifyAll</w:t>
+      </w:r>
+      <w:proofErr w:type="spellEnd"/>
+      <w:r>
+        <w:rPr>
+          <w:rFonts w:ascii="Courier New" w:eastAsia="Times New Roman" w:hAnsi="Courier New" w:cs="Courier New"/>
+          <w:color w:val="A9B7C6"/>
+          <w:sz w:val="18"/>
+          <w:szCs w:val="18"/>
+        </w:rPr>
+        <w:t>()</w:t>
+      </w:r>
+      <w:r>
+        <w:rPr>
+          <w:rFonts w:ascii="Courier New" w:eastAsia="Times New Roman" w:hAnsi="Courier New" w:cs="Courier New"/>
+          <w:color w:val="CC7832"/>
+          <w:sz w:val="18"/>
+          <w:szCs w:val="18"/>
+        </w:rPr>
+        <w:t>;</w:t>
+      </w:r>
+      <w:r>
+        <w:rPr>
+          <w:rFonts w:ascii="Courier New" w:eastAsia="Times New Roman" w:hAnsi="Courier New" w:cs="Courier New"/>
+          <w:color w:val="CC7832"/>
+          <w:sz w:val="18"/>
+          <w:szCs w:val="18"/>
+        </w:rPr>
+        <w:br/>
+        <w:t xml:space="preserve">        return </w:t>
+      </w:r>
+      <w:r>
+        <w:rPr>
+          <w:rFonts w:ascii="Courier New" w:eastAsia="Times New Roman" w:hAnsi="Courier New" w:cs="Courier New"/>
+          <w:color w:val="A9B7C6"/>
+          <w:sz w:val="18"/>
+          <w:szCs w:val="18"/>
+        </w:rPr>
+        <w:t>ret</w:t>
+      </w:r>
+      <w:r>
+        <w:rPr>
+          <w:rFonts w:ascii="Courier New" w:eastAsia="Times New Roman" w:hAnsi="Courier New" w:cs="Courier New"/>
+          <w:color w:val="CC7832"/>
+          <w:sz w:val="18"/>
+          <w:szCs w:val="18"/>
+        </w:rPr>
+        <w:t>;</w:t>
+      </w:r>
+      <w:r>
+        <w:rPr>
+          <w:rFonts w:ascii="Courier New" w:eastAsia="Times New Roman" w:hAnsi="Courier New" w:cs="Courier New"/>
+          <w:color w:val="CC7832"/>
+          <w:sz w:val="18"/>
+          <w:szCs w:val="18"/>
+        </w:rPr>
+        <w:br/>
+        <w:t xml:space="preserve">    </w:t>
+      </w:r>
+      <w:r>
+        <w:rPr>
+          <w:rFonts w:ascii="Courier New" w:eastAsia="Times New Roman" w:hAnsi="Courier New" w:cs="Courier New"/>
+          <w:color w:val="A9B7C6"/>
+          <w:sz w:val="18"/>
+          <w:szCs w:val="18"/>
+        </w:rPr>
+        <w:t>}</w:t>
+      </w:r>
+      <w:r>
+        <w:rPr>
+          <w:rFonts w:ascii="Courier New" w:eastAsia="Times New Roman" w:hAnsi="Courier New" w:cs="Courier New"/>
+          <w:color w:val="A9B7C6"/>
+          <w:sz w:val="18"/>
+          <w:szCs w:val="18"/>
+        </w:rPr>
+        <w:br/>
+        <w:t>}</w:t>
+      </w:r>
+    </w:p>
+    <w:p>
+      <w:pPr>
         <w:rPr>
           <w:rFonts w:hint="cs"/>
+          <w:rtl/>
         </w:rPr>
       </w:pPr>
       <w:bookmarkStart w:id="0" w:name="_GoBack"/>

</xml_diff>